<commit_message>
Joshua homework and note
</commit_message>
<xml_diff>
--- a/Joshua/joshua tool box.docx
+++ b/Joshua/joshua tool box.docx
@@ -165,6 +165,7 @@
     <w:p>
       <w:pPr>
         <w:numPr>
+          <w:ilvl w:val="0"/>
           <w:numId w:val="0"/>
         </w:numPr>
         <w:rPr>
@@ -183,6 +184,7 @@
     <w:p>
       <w:pPr>
         <w:numPr>
+          <w:ilvl w:val="0"/>
           <w:numId w:val="0"/>
         </w:numPr>
         <w:rPr>
@@ -201,6 +203,7 @@
     <w:p>
       <w:pPr>
         <w:numPr>
+          <w:ilvl w:val="0"/>
           <w:numId w:val="0"/>
         </w:numPr>
         <w:rPr>
@@ -219,6 +222,7 @@
     <w:p>
       <w:pPr>
         <w:numPr>
+          <w:ilvl w:val="0"/>
           <w:numId w:val="0"/>
         </w:numPr>
         <w:rPr>
@@ -237,17 +241,19 @@
     <w:p>
       <w:pPr>
         <w:numPr>
-          <w:numId w:val="0"/>
-        </w:numPr>
-        <w:rPr>
-          <w:rFonts w:hint="eastAsia"/>
-          <w:lang w:val="en-US" w:eastAsia="zh-CN"/>
-        </w:rPr>
-      </w:pPr>
-    </w:p>
-    <w:p>
-      <w:pPr>
-        <w:numPr>
+          <w:ilvl w:val="0"/>
+          <w:numId w:val="0"/>
+        </w:numPr>
+        <w:rPr>
+          <w:rFonts w:hint="eastAsia"/>
+          <w:lang w:val="en-US" w:eastAsia="zh-CN"/>
+        </w:rPr>
+      </w:pPr>
+    </w:p>
+    <w:p>
+      <w:pPr>
+        <w:numPr>
+          <w:ilvl w:val="0"/>
           <w:numId w:val="0"/>
         </w:numPr>
         <w:rPr>
@@ -286,6 +292,7 @@
     <w:p>
       <w:pPr>
         <w:numPr>
+          <w:ilvl w:val="0"/>
           <w:numId w:val="0"/>
         </w:numPr>
         <w:ind w:leftChars="0"/>
@@ -305,6 +312,7 @@
     <w:p>
       <w:pPr>
         <w:numPr>
+          <w:ilvl w:val="0"/>
           <w:numId w:val="0"/>
         </w:numPr>
         <w:ind w:firstLine="210" w:firstLineChars="100"/>
@@ -324,6 +332,7 @@
     <w:p>
       <w:pPr>
         <w:numPr>
+          <w:ilvl w:val="0"/>
           <w:numId w:val="0"/>
         </w:numPr>
         <w:ind w:firstLine="210" w:firstLineChars="100"/>
@@ -343,6 +352,7 @@
     <w:p>
       <w:pPr>
         <w:numPr>
+          <w:ilvl w:val="0"/>
           <w:numId w:val="0"/>
         </w:numPr>
         <w:ind w:firstLine="210" w:firstLineChars="100"/>
@@ -362,6 +372,7 @@
     <w:p>
       <w:pPr>
         <w:numPr>
+          <w:ilvl w:val="0"/>
           <w:numId w:val="0"/>
         </w:numPr>
         <w:ind w:firstLine="210" w:firstLineChars="100"/>
@@ -429,6 +440,7 @@
     <w:p>
       <w:pPr>
         <w:numPr>
+          <w:ilvl w:val="0"/>
           <w:numId w:val="0"/>
         </w:numPr>
         <w:ind w:leftChars="0"/>
@@ -495,32 +507,627 @@
     </w:p>
     <w:p>
       <w:pPr>
-        <w:numPr>
-          <w:numId w:val="0"/>
-        </w:numPr>
-        <w:ind w:firstLine="210" w:firstLineChars="100"/>
-        <w:rPr>
-          <w:rFonts w:hint="default"/>
-          <w:lang w:val="en-US" w:eastAsia="zh-CN"/>
-        </w:rPr>
-      </w:pPr>
+        <w:widowControl w:val="0"/>
+        <w:numPr>
+          <w:numId w:val="0"/>
+        </w:numPr>
+        <w:jc w:val="both"/>
+        <w:rPr>
+          <w:rFonts w:hint="eastAsia"/>
+          <w:lang w:val="en-US" w:eastAsia="zh-CN"/>
+        </w:rPr>
+      </w:pPr>
+    </w:p>
+    <w:p>
+      <w:pPr>
+        <w:widowControl w:val="0"/>
+        <w:numPr>
+          <w:ilvl w:val="0"/>
+          <w:numId w:val="2"/>
+        </w:numPr>
+        <w:ind w:left="0" w:leftChars="0" w:firstLine="0" w:firstLineChars="0"/>
+        <w:jc w:val="both"/>
+        <w:rPr>
+          <w:rFonts w:hint="default"/>
+          <w:lang w:val="en-US" w:eastAsia="zh-CN"/>
+        </w:rPr>
+      </w:pPr>
+      <w:r>
+        <w:rPr>
+          <w:rFonts w:hint="eastAsia"/>
+          <w:lang w:val="en-US" w:eastAsia="zh-CN"/>
+        </w:rPr>
+        <w:t>And or not xor</w:t>
+      </w:r>
+      <w:r>
+        <w:rPr>
+          <w:rFonts w:hint="default"/>
+          <w:lang w:val="en-US" w:eastAsia="zh-CN"/>
+        </w:rPr>
+        <w:t>:</w:t>
+      </w:r>
+    </w:p>
+    <w:p>
+      <w:pPr>
+        <w:widowControl w:val="0"/>
+        <w:numPr>
+          <w:ilvl w:val="0"/>
+          <w:numId w:val="3"/>
+        </w:numPr>
+        <w:jc w:val="both"/>
+        <w:rPr>
+          <w:rFonts w:hint="default"/>
+          <w:lang w:val="en-US" w:eastAsia="zh-CN"/>
+        </w:rPr>
+      </w:pPr>
+      <w:r>
+        <w:rPr>
+          <w:rFonts w:hint="default"/>
+          <w:lang w:val="en-US" w:eastAsia="zh-CN"/>
+        </w:rPr>
+        <w:t xml:space="preserve">And: </w:t>
+      </w:r>
+    </w:p>
+    <w:p>
+      <w:pPr>
+        <w:widowControl w:val="0"/>
+        <w:numPr>
+          <w:numId w:val="0"/>
+        </w:numPr>
+        <w:jc w:val="both"/>
+        <w:rPr>
+          <w:rFonts w:hint="default"/>
+          <w:lang w:val="en-US" w:eastAsia="zh-CN"/>
+        </w:rPr>
+      </w:pPr>
+      <w:r>
+        <w:rPr>
+          <w:rFonts w:hint="default"/>
+          <w:lang w:val="en-US" w:eastAsia="zh-CN"/>
+        </w:rPr>
+        <w:t xml:space="preserve">   Joshua is a boy and Jack is a boy  =&gt; if the sentence before and after and is true then the all sentence is true.</w:t>
+      </w:r>
+    </w:p>
+    <w:p>
+      <w:pPr>
+        <w:widowControl w:val="0"/>
+        <w:numPr>
+          <w:numId w:val="0"/>
+        </w:numPr>
+        <w:jc w:val="both"/>
+        <w:rPr>
+          <w:rFonts w:hint="default"/>
+          <w:lang w:val="en-US" w:eastAsia="zh-CN"/>
+        </w:rPr>
+      </w:pPr>
+      <w:r>
+        <w:rPr>
+          <w:rFonts w:hint="default"/>
+          <w:lang w:val="en-US" w:eastAsia="zh-CN"/>
+        </w:rPr>
+        <w:t xml:space="preserve">   Joshua is a boy and Lisa is a boy =&gt;  if one of the sentence is wrong then the whole sentence is wrong.</w:t>
+      </w:r>
+    </w:p>
+    <w:p>
+      <w:pPr>
+        <w:widowControl w:val="0"/>
+        <w:numPr>
+          <w:numId w:val="0"/>
+        </w:numPr>
+        <w:jc w:val="both"/>
+        <w:rPr>
+          <w:rFonts w:hint="default"/>
+          <w:lang w:val="en-US" w:eastAsia="zh-CN"/>
+        </w:rPr>
+      </w:pPr>
+      <w:r>
+        <w:rPr>
+          <w:rFonts w:hint="default"/>
+          <w:lang w:val="en-US" w:eastAsia="zh-CN"/>
+        </w:rPr>
+        <w:t xml:space="preserve">   Joshua is a girl and Lisa is a boy =&gt; whole sentence is wrong.</w:t>
+      </w:r>
+    </w:p>
+    <w:p>
+      <w:pPr>
+        <w:widowControl w:val="0"/>
+        <w:numPr>
+          <w:numId w:val="0"/>
+        </w:numPr>
+        <w:jc w:val="both"/>
+        <w:rPr>
+          <w:rFonts w:hint="default"/>
+          <w:lang w:val="en-US" w:eastAsia="zh-CN"/>
+        </w:rPr>
+      </w:pPr>
+      <w:r>
+        <w:rPr>
+          <w:rFonts w:hint="default"/>
+          <w:lang w:val="en-US" w:eastAsia="zh-CN"/>
+        </w:rPr>
+        <w:t>Conclusion: all the sentence should be true and then the whole sentence is True.</w:t>
+      </w:r>
+    </w:p>
+    <w:p>
+      <w:pPr>
+        <w:widowControl w:val="0"/>
+        <w:numPr>
+          <w:numId w:val="0"/>
+        </w:numPr>
+        <w:jc w:val="both"/>
+        <w:rPr>
+          <w:rFonts w:hint="default"/>
+          <w:lang w:val="en-US" w:eastAsia="zh-CN"/>
+        </w:rPr>
+      </w:pPr>
+    </w:p>
+    <w:p>
+      <w:pPr>
+        <w:widowControl w:val="0"/>
+        <w:numPr>
+          <w:numId w:val="0"/>
+        </w:numPr>
+        <w:jc w:val="both"/>
+        <w:rPr>
+          <w:rFonts w:hint="default"/>
+          <w:lang w:val="en-US" w:eastAsia="zh-CN"/>
+        </w:rPr>
+      </w:pPr>
+      <w:r>
+        <w:rPr>
+          <w:rFonts w:hint="default"/>
+          <w:lang w:val="en-US" w:eastAsia="zh-CN"/>
+        </w:rPr>
+        <w:t>Example:</w:t>
+      </w:r>
+    </w:p>
+    <w:p>
+      <w:pPr>
+        <w:widowControl w:val="0"/>
+        <w:numPr>
+          <w:numId w:val="0"/>
+        </w:numPr>
+        <w:jc w:val="both"/>
+        <w:rPr>
+          <w:rFonts w:hint="default"/>
+          <w:lang w:val="en-US" w:eastAsia="zh-CN"/>
+        </w:rPr>
+      </w:pPr>
+      <w:r>
+        <w:rPr>
+          <w:rFonts w:hint="default"/>
+          <w:lang w:val="en-US" w:eastAsia="zh-CN"/>
+        </w:rPr>
+        <w:t>Tom is a boy and Lisa is a girl and Tim is a girl =&gt; False!!</w:t>
+      </w:r>
+    </w:p>
+    <w:p>
+      <w:pPr>
+        <w:widowControl w:val="0"/>
+        <w:numPr>
+          <w:ilvl w:val="0"/>
+          <w:numId w:val="0"/>
+        </w:numPr>
+        <w:jc w:val="both"/>
+        <w:rPr>
+          <w:rFonts w:hint="default"/>
+          <w:lang w:val="en-US" w:eastAsia="zh-CN"/>
+        </w:rPr>
+      </w:pPr>
+      <w:r>
+        <w:rPr>
+          <w:rFonts w:hint="default"/>
+          <w:lang w:val="en-US" w:eastAsia="zh-CN"/>
+        </w:rPr>
+        <w:t>Tom is a boy and Lisa is a girl and Tim is a boy =&gt; True!!</w:t>
+      </w:r>
+    </w:p>
+    <w:p>
+      <w:pPr>
+        <w:widowControl w:val="0"/>
+        <w:numPr>
+          <w:ilvl w:val="0"/>
+          <w:numId w:val="3"/>
+        </w:numPr>
+        <w:ind w:left="0" w:leftChars="0" w:firstLine="0" w:firstLineChars="0"/>
+        <w:jc w:val="both"/>
+        <w:rPr>
+          <w:rFonts w:hint="default"/>
+          <w:lang w:val="en-US" w:eastAsia="zh-CN"/>
+        </w:rPr>
+      </w:pPr>
+      <w:r>
+        <w:rPr>
+          <w:rFonts w:hint="default"/>
+          <w:lang w:val="en-US" w:eastAsia="zh-CN"/>
+        </w:rPr>
+        <w:t>Or: if one of the sentence is true, the whole sentence is true. If all of the sentence is wrong the whole sentence is wrong.</w:t>
+      </w:r>
+    </w:p>
+    <w:p>
+      <w:pPr>
+        <w:widowControl w:val="0"/>
+        <w:numPr>
+          <w:numId w:val="0"/>
+        </w:numPr>
+        <w:ind w:leftChars="0"/>
+        <w:jc w:val="both"/>
+        <w:rPr>
+          <w:rFonts w:hint="default"/>
+          <w:lang w:val="en-US" w:eastAsia="zh-CN"/>
+        </w:rPr>
+      </w:pPr>
+      <w:r>
+        <w:rPr>
+          <w:rFonts w:hint="default"/>
+          <w:lang w:val="en-US" w:eastAsia="zh-CN"/>
+        </w:rPr>
+        <w:t>For instance: Lisa is a boy or Tim is a boy or Marry is a boy =&gt; True</w:t>
+      </w:r>
+    </w:p>
+    <w:p>
+      <w:pPr>
+        <w:widowControl w:val="0"/>
+        <w:numPr>
+          <w:numId w:val="0"/>
+        </w:numPr>
+        <w:ind w:leftChars="0"/>
+        <w:jc w:val="both"/>
+        <w:rPr>
+          <w:rFonts w:hint="default"/>
+          <w:lang w:val="en-US" w:eastAsia="zh-CN"/>
+        </w:rPr>
+      </w:pPr>
+      <w:r>
+        <w:rPr>
+          <w:rFonts w:hint="default"/>
+          <w:lang w:val="en-US" w:eastAsia="zh-CN"/>
+        </w:rPr>
+        <w:t>For instance: Tim is girl or apple’s shape is a square or Jack is girl =&gt; False.</w:t>
+      </w:r>
+    </w:p>
+    <w:p>
+      <w:pPr>
+        <w:widowControl w:val="0"/>
+        <w:numPr>
+          <w:ilvl w:val="0"/>
+          <w:numId w:val="3"/>
+        </w:numPr>
+        <w:ind w:left="0" w:leftChars="0" w:firstLine="0" w:firstLineChars="0"/>
+        <w:jc w:val="both"/>
+        <w:rPr>
+          <w:rFonts w:hint="default"/>
+          <w:lang w:val="en-US" w:eastAsia="zh-CN"/>
+        </w:rPr>
+      </w:pPr>
+      <w:r>
+        <w:rPr>
+          <w:rFonts w:hint="default"/>
+          <w:lang w:val="en-US" w:eastAsia="zh-CN"/>
+        </w:rPr>
+        <w:t>Not:</w:t>
+      </w:r>
+    </w:p>
+    <w:p>
+      <w:pPr>
+        <w:widowControl w:val="0"/>
+        <w:numPr>
+          <w:numId w:val="0"/>
+        </w:numPr>
+        <w:ind w:leftChars="0"/>
+        <w:jc w:val="both"/>
+        <w:rPr>
+          <w:rFonts w:hint="default"/>
+          <w:lang w:val="en-US" w:eastAsia="zh-CN"/>
+        </w:rPr>
+      </w:pPr>
+      <w:r>
+        <w:rPr>
+          <w:rFonts w:hint="default"/>
+          <w:lang w:val="en-US" w:eastAsia="zh-CN"/>
+        </w:rPr>
+        <w:t xml:space="preserve">   Tim is not a girl =&gt; True</w:t>
+      </w:r>
+    </w:p>
+    <w:p>
+      <w:pPr>
+        <w:widowControl w:val="0"/>
+        <w:numPr>
+          <w:numId w:val="0"/>
+        </w:numPr>
+        <w:ind w:leftChars="0"/>
+        <w:jc w:val="both"/>
+        <w:rPr>
+          <w:rFonts w:hint="default"/>
+          <w:lang w:val="en-US" w:eastAsia="zh-CN"/>
+        </w:rPr>
+      </w:pPr>
+      <w:r>
+        <w:rPr>
+          <w:rFonts w:hint="default"/>
+          <w:lang w:val="en-US" w:eastAsia="zh-CN"/>
+        </w:rPr>
+        <w:t xml:space="preserve">   Jack is not a boy =&gt; False</w:t>
+      </w:r>
+    </w:p>
+    <w:p>
+      <w:pPr>
+        <w:widowControl w:val="0"/>
+        <w:numPr>
+          <w:numId w:val="0"/>
+        </w:numPr>
+        <w:ind w:leftChars="0"/>
+        <w:jc w:val="both"/>
+        <w:rPr>
+          <w:rFonts w:hint="default"/>
+          <w:lang w:val="en-US" w:eastAsia="zh-CN"/>
+        </w:rPr>
+      </w:pPr>
+      <w:r>
+        <w:rPr>
+          <w:rFonts w:hint="default"/>
+          <w:lang w:val="en-US" w:eastAsia="zh-CN"/>
+        </w:rPr>
+        <w:t xml:space="preserve">   Code example: if a is not 7 =&gt; not =&gt; ! </w:t>
+      </w:r>
+    </w:p>
+    <w:p>
+      <w:pPr>
+        <w:widowControl w:val="0"/>
+        <w:numPr>
+          <w:numId w:val="0"/>
+        </w:numPr>
+        <w:ind w:leftChars="0"/>
+        <w:jc w:val="both"/>
+        <w:rPr>
+          <w:rFonts w:hint="default"/>
+          <w:lang w:val="en-US" w:eastAsia="zh-CN"/>
+        </w:rPr>
+      </w:pPr>
+      <w:r>
+        <w:rPr>
+          <w:rFonts w:hint="default"/>
+          <w:lang w:val="en-US" w:eastAsia="zh-CN"/>
+        </w:rPr>
+        <w:t xml:space="preserve">   If a != 7 =&gt; a is not equal to 7</w:t>
+      </w:r>
+    </w:p>
+    <w:p>
+      <w:pPr>
+        <w:widowControl w:val="0"/>
+        <w:numPr>
+          <w:ilvl w:val="0"/>
+          <w:numId w:val="3"/>
+        </w:numPr>
+        <w:ind w:left="0" w:leftChars="0" w:firstLine="0" w:firstLineChars="0"/>
+        <w:jc w:val="both"/>
+        <w:rPr>
+          <w:rFonts w:hint="default"/>
+          <w:lang w:val="en-US" w:eastAsia="zh-CN"/>
+        </w:rPr>
+      </w:pPr>
+      <w:r>
+        <w:rPr>
+          <w:rFonts w:hint="default"/>
+          <w:lang w:val="en-US" w:eastAsia="zh-CN"/>
+        </w:rPr>
+        <w:t>XOR: exclusive or =&gt; ! or  =&gt; ^</w:t>
+      </w:r>
+    </w:p>
+    <w:p>
+      <w:pPr>
+        <w:widowControl w:val="0"/>
+        <w:numPr>
+          <w:numId w:val="0"/>
+        </w:numPr>
+        <w:ind w:leftChars="0"/>
+        <w:jc w:val="both"/>
+        <w:rPr>
+          <w:rFonts w:hint="default"/>
+          <w:lang w:val="en-US" w:eastAsia="zh-CN"/>
+        </w:rPr>
+      </w:pPr>
+      <w:r>
+        <w:rPr>
+          <w:rFonts w:hint="default"/>
+          <w:lang w:val="en-US" w:eastAsia="zh-CN"/>
+        </w:rPr>
+        <w:t xml:space="preserve">   If something is true:  this thing xor a true =&gt; False   this thing exclusive a false =&gt; True</w:t>
+      </w:r>
+    </w:p>
+    <w:p>
+      <w:pPr>
+        <w:widowControl w:val="0"/>
+        <w:numPr>
+          <w:numId w:val="0"/>
+        </w:numPr>
+        <w:ind w:leftChars="0"/>
+        <w:jc w:val="both"/>
+        <w:rPr>
+          <w:rFonts w:hint="default"/>
+          <w:lang w:val="en-US" w:eastAsia="zh-CN"/>
+        </w:rPr>
+      </w:pPr>
+      <w:r>
+        <w:rPr>
+          <w:rFonts w:hint="default"/>
+          <w:lang w:val="en-US" w:eastAsia="zh-CN"/>
+        </w:rPr>
+        <w:t xml:space="preserve">   Tim is a boy  xor Lisa is a girl =&gt; False.</w:t>
+      </w:r>
+    </w:p>
+    <w:p>
+      <w:pPr>
+        <w:widowControl w:val="0"/>
+        <w:numPr>
+          <w:ilvl w:val="0"/>
+          <w:numId w:val="4"/>
+        </w:numPr>
+        <w:ind w:left="315" w:leftChars="0" w:firstLine="0" w:firstLineChars="0"/>
+        <w:jc w:val="both"/>
+        <w:rPr>
+          <w:rFonts w:hint="default"/>
+          <w:lang w:val="en-US" w:eastAsia="zh-CN"/>
+        </w:rPr>
+      </w:pPr>
+      <w:r>
+        <w:rPr>
+          <w:rFonts w:hint="default"/>
+          <w:lang w:val="en-US" w:eastAsia="zh-CN"/>
+        </w:rPr>
+        <w:t>Tim is a boy or Lisa is a girl =&gt; True</w:t>
+      </w:r>
+    </w:p>
+    <w:p>
+      <w:pPr>
+        <w:widowControl w:val="0"/>
+        <w:numPr>
+          <w:ilvl w:val="0"/>
+          <w:numId w:val="4"/>
+        </w:numPr>
+        <w:ind w:left="315" w:leftChars="0" w:firstLine="0" w:firstLineChars="0"/>
+        <w:jc w:val="both"/>
+        <w:rPr>
+          <w:rFonts w:hint="default"/>
+          <w:lang w:val="en-US" w:eastAsia="zh-CN"/>
+        </w:rPr>
+      </w:pPr>
+      <w:r>
+        <w:rPr>
+          <w:rFonts w:hint="default"/>
+          <w:lang w:val="en-US" w:eastAsia="zh-CN"/>
+        </w:rPr>
+        <w:t>!(Tim is a boy or Lisa is a girl) =&gt; Tim is a not boy and Lisa is not a girl =&gt; False</w:t>
+      </w:r>
+    </w:p>
+    <w:p>
+      <w:pPr>
+        <w:widowControl w:val="0"/>
+        <w:numPr>
+          <w:ilvl w:val="0"/>
+          <w:numId w:val="4"/>
+        </w:numPr>
+        <w:ind w:left="315" w:leftChars="0" w:firstLine="0" w:firstLineChars="0"/>
+        <w:jc w:val="both"/>
+        <w:rPr>
+          <w:rFonts w:hint="default"/>
+          <w:lang w:val="en-US" w:eastAsia="zh-CN"/>
+        </w:rPr>
+      </w:pPr>
+      <w:r>
+        <w:rPr>
+          <w:rFonts w:hint="default"/>
+          <w:lang w:val="en-US" w:eastAsia="zh-CN"/>
+        </w:rPr>
+        <w:t>Tim is a girl xor Lisa is a boy =&gt;True</w:t>
+      </w:r>
+    </w:p>
+    <w:p>
+      <w:pPr>
+        <w:widowControl w:val="0"/>
+        <w:numPr>
+          <w:numId w:val="0"/>
+        </w:numPr>
+        <w:jc w:val="both"/>
+        <w:rPr>
+          <w:rFonts w:hint="default"/>
+          <w:lang w:val="en-US" w:eastAsia="zh-CN"/>
+        </w:rPr>
+      </w:pPr>
+      <w:r>
+        <w:rPr>
+          <w:rFonts w:hint="default"/>
+          <w:lang w:val="en-US" w:eastAsia="zh-CN"/>
+        </w:rPr>
+        <w:t>Code example: 1 ^ 1 = 0  1 ^ 0 = 1   0 ^ 0 = 0</w:t>
+      </w:r>
       <w:bookmarkStart w:id="0" w:name="_GoBack"/>
       <w:bookmarkEnd w:id="0"/>
     </w:p>
     <w:p>
       <w:pPr>
-        <w:numPr>
-          <w:numId w:val="0"/>
-        </w:numPr>
-        <w:rPr>
-          <w:rFonts w:hint="eastAsia"/>
-          <w:lang w:val="en-US" w:eastAsia="zh-CN"/>
-        </w:rPr>
-      </w:pPr>
-    </w:p>
-    <w:p>
-      <w:pPr>
-        <w:numPr>
+        <w:widowControl w:val="0"/>
+        <w:numPr>
+          <w:numId w:val="0"/>
+        </w:numPr>
+        <w:ind w:leftChars="0"/>
+        <w:jc w:val="both"/>
+        <w:rPr>
+          <w:rFonts w:hint="default"/>
+          <w:lang w:val="en-US" w:eastAsia="zh-CN"/>
+        </w:rPr>
+      </w:pPr>
+    </w:p>
+    <w:p>
+      <w:pPr>
+        <w:widowControl w:val="0"/>
+        <w:numPr>
+          <w:numId w:val="0"/>
+        </w:numPr>
+        <w:ind w:leftChars="0"/>
+        <w:jc w:val="both"/>
+        <w:rPr>
+          <w:rFonts w:hint="default"/>
+          <w:lang w:val="en-US" w:eastAsia="zh-CN"/>
+        </w:rPr>
+      </w:pPr>
+    </w:p>
+    <w:p>
+      <w:pPr>
+        <w:widowControl w:val="0"/>
+        <w:numPr>
+          <w:numId w:val="0"/>
+        </w:numPr>
+        <w:jc w:val="both"/>
+        <w:rPr>
+          <w:rFonts w:hint="default"/>
+          <w:lang w:val="en-US" w:eastAsia="zh-CN"/>
+        </w:rPr>
+      </w:pPr>
+    </w:p>
+    <w:p>
+      <w:pPr>
+        <w:widowControl w:val="0"/>
+        <w:numPr>
+          <w:numId w:val="0"/>
+        </w:numPr>
+        <w:ind w:leftChars="0"/>
+        <w:jc w:val="both"/>
+        <w:rPr>
+          <w:rFonts w:hint="default"/>
+          <w:lang w:val="en-US" w:eastAsia="zh-CN"/>
+        </w:rPr>
+      </w:pPr>
+    </w:p>
+    <w:p>
+      <w:pPr>
+        <w:numPr>
+          <w:ilvl w:val="0"/>
+          <w:numId w:val="0"/>
+        </w:numPr>
+        <w:ind w:firstLine="210" w:firstLineChars="100"/>
+        <w:rPr>
+          <w:rFonts w:hint="default"/>
+          <w:lang w:val="en-US" w:eastAsia="zh-CN"/>
+        </w:rPr>
+      </w:pPr>
+    </w:p>
+    <w:p>
+      <w:pPr>
+        <w:numPr>
+          <w:ilvl w:val="0"/>
+          <w:numId w:val="0"/>
+        </w:numPr>
+        <w:rPr>
+          <w:rFonts w:hint="eastAsia"/>
+          <w:lang w:val="en-US" w:eastAsia="zh-CN"/>
+        </w:rPr>
+      </w:pPr>
+    </w:p>
+    <w:p>
+      <w:pPr>
+        <w:numPr>
+          <w:ilvl w:val="0"/>
           <w:numId w:val="0"/>
         </w:numPr>
         <w:rPr>
@@ -662,11 +1269,44 @@
       </w:pPr>
     </w:lvl>
   </w:abstractNum>
+  <w:abstractNum w:abstractNumId="2">
+    <w:nsid w:val="2A76C02C"/>
+    <w:multiLevelType w:val="singleLevel"/>
+    <w:tmpl w:val="2A76C02C"/>
+    <w:lvl w:ilvl="0" w:tentative="0">
+      <w:start w:val="1"/>
+      <w:numFmt w:val="decimal"/>
+      <w:suff w:val="space"/>
+      <w:lvlText w:val="%1."/>
+      <w:lvlJc w:val="left"/>
+      <w:pPr>
+        <w:ind w:left="315" w:leftChars="0" w:firstLine="0" w:firstLineChars="0"/>
+      </w:pPr>
+    </w:lvl>
+  </w:abstractNum>
+  <w:abstractNum w:abstractNumId="3">
+    <w:nsid w:val="54230DCA"/>
+    <w:multiLevelType w:val="singleLevel"/>
+    <w:tmpl w:val="54230DCA"/>
+    <w:lvl w:ilvl="0" w:tentative="0">
+      <w:start w:val="1"/>
+      <w:numFmt w:val="decimal"/>
+      <w:suff w:val="space"/>
+      <w:lvlText w:val="(%1)"/>
+      <w:lvlJc w:val="left"/>
+    </w:lvl>
+  </w:abstractNum>
   <w:num w:numId="1">
     <w:abstractNumId w:val="1"/>
   </w:num>
   <w:num w:numId="2">
     <w:abstractNumId w:val="0"/>
+  </w:num>
+  <w:num w:numId="3">
+    <w:abstractNumId w:val="3"/>
+  </w:num>
+  <w:num w:numId="4">
+    <w:abstractNumId w:val="2"/>
   </w:num>
 </w:numbering>
 </file>

</xml_diff>

<commit_message>
add string and file knowledge
</commit_message>
<xml_diff>
--- a/Joshua/joshua tool box.docx
+++ b/Joshua/joshua tool box.docx
@@ -12,7 +12,7 @@
     </w:p>
     <w:p>
       <w:pPr>
-        <w:pStyle w:val="4"/>
+        <w:pStyle w:val="6"/>
         <w:numPr>
           <w:ilvl w:val="0"/>
           <w:numId w:val="1"/>
@@ -31,7 +31,7 @@
     </w:p>
     <w:p>
       <w:pPr>
-        <w:pStyle w:val="4"/>
+        <w:pStyle w:val="6"/>
         <w:ind w:left="360" w:firstLine="1050" w:firstLineChars="500"/>
       </w:pPr>
       <w:r>
@@ -40,7 +40,7 @@
     </w:p>
     <w:p>
       <w:pPr>
-        <w:pStyle w:val="4"/>
+        <w:pStyle w:val="6"/>
         <w:ind w:left="360" w:firstLine="1050" w:firstLineChars="500"/>
       </w:pPr>
       <w:r>
@@ -49,7 +49,7 @@
     </w:p>
     <w:p>
       <w:pPr>
-        <w:pStyle w:val="4"/>
+        <w:pStyle w:val="6"/>
         <w:ind w:left="360" w:firstLine="1050" w:firstLineChars="500"/>
       </w:pPr>
       <w:r>
@@ -58,7 +58,7 @@
     </w:p>
     <w:p>
       <w:pPr>
-        <w:pStyle w:val="4"/>
+        <w:pStyle w:val="6"/>
         <w:ind w:left="360" w:firstLine="1050" w:firstLineChars="500"/>
       </w:pPr>
       <w:r>
@@ -67,7 +67,7 @@
     </w:p>
     <w:p>
       <w:pPr>
-        <w:pStyle w:val="4"/>
+        <w:pStyle w:val="6"/>
         <w:numPr>
           <w:ilvl w:val="0"/>
           <w:numId w:val="1"/>
@@ -89,7 +89,7 @@
     </w:p>
     <w:p>
       <w:pPr>
-        <w:pStyle w:val="4"/>
+        <w:pStyle w:val="6"/>
         <w:numPr>
           <w:ilvl w:val="0"/>
           <w:numId w:val="1"/>
@@ -102,7 +102,7 @@
     </w:p>
     <w:p>
       <w:pPr>
-        <w:pStyle w:val="4"/>
+        <w:pStyle w:val="6"/>
         <w:numPr>
           <w:ilvl w:val="0"/>
           <w:numId w:val="1"/>
@@ -474,6 +474,26 @@
           <w:rFonts w:hint="eastAsia"/>
           <w:lang w:val="en-US" w:eastAsia="zh-CN"/>
         </w:rPr>
+        <w:t>Print(XXXX): print out all the info in the XXXX</w:t>
+      </w:r>
+    </w:p>
+    <w:p>
+      <w:pPr>
+        <w:numPr>
+          <w:ilvl w:val="0"/>
+          <w:numId w:val="2"/>
+        </w:numPr>
+        <w:ind w:left="0" w:leftChars="0" w:firstLine="0" w:firstLineChars="0"/>
+        <w:rPr>
+          <w:rFonts w:hint="default"/>
+          <w:lang w:val="en-US" w:eastAsia="zh-CN"/>
+        </w:rPr>
+      </w:pPr>
+      <w:r>
+        <w:rPr>
+          <w:rFonts w:hint="eastAsia"/>
+          <w:lang w:val="en-US" w:eastAsia="zh-CN"/>
+        </w:rPr>
         <w:t>Int(</w:t>
       </w:r>
       <w:r>
@@ -1589,16 +1609,16 @@
         <w:ind w:leftChars="0"/>
         <w:jc w:val="both"/>
         <w:rPr>
-          <w:rFonts w:hint="eastAsia"/>
-          <w:lang w:val="en-US" w:eastAsia="zh-CN"/>
-        </w:rPr>
-      </w:pPr>
-      <w:r>
-        <w:rPr>
-          <w:rFonts w:hint="eastAsia"/>
-          <w:lang w:val="en-US" w:eastAsia="zh-CN"/>
-        </w:rPr>
-        <w:t>Index:</w:t>
+          <w:rFonts w:hint="default"/>
+          <w:lang w:val="en-US" w:eastAsia="zh-CN"/>
+        </w:rPr>
+      </w:pPr>
+      <w:r>
+        <w:rPr>
+          <w:rFonts w:hint="eastAsia"/>
+          <w:lang w:val="en-US" w:eastAsia="zh-CN"/>
+        </w:rPr>
+        <w:t>Index: the index always starts from 0 ~ len(list) - 1</w:t>
       </w:r>
     </w:p>
     <w:p>
@@ -1609,6 +1629,1007 @@
           <w:numId w:val="0"/>
         </w:numPr>
         <w:ind w:leftChars="0"/>
+        <w:jc w:val="both"/>
+        <w:rPr>
+          <w:rFonts w:hint="eastAsia"/>
+          <w:lang w:val="en-US" w:eastAsia="zh-CN"/>
+        </w:rPr>
+      </w:pPr>
+      <w:r>
+        <w:rPr>
+          <w:rFonts w:hint="eastAsia"/>
+          <w:lang w:val="en-US" w:eastAsia="zh-CN"/>
+        </w:rPr>
+        <w:t>a = [1,2,3,4,5,6,7,8]</w:t>
+      </w:r>
+    </w:p>
+    <w:p>
+      <w:pPr>
+        <w:widowControl w:val="0"/>
+        <w:numPr>
+          <w:ilvl w:val="0"/>
+          <w:numId w:val="0"/>
+        </w:numPr>
+        <w:ind w:leftChars="0"/>
+        <w:jc w:val="both"/>
+        <w:rPr>
+          <w:rFonts w:hint="eastAsia"/>
+          <w:lang w:val="en-US" w:eastAsia="zh-CN"/>
+        </w:rPr>
+      </w:pPr>
+      <w:r>
+        <w:rPr>
+          <w:rFonts w:hint="eastAsia"/>
+          <w:lang w:val="en-US" w:eastAsia="zh-CN"/>
+        </w:rPr>
+        <w:t>Index 0 =&gt; 1</w:t>
+      </w:r>
+    </w:p>
+    <w:p>
+      <w:pPr>
+        <w:widowControl w:val="0"/>
+        <w:numPr>
+          <w:ilvl w:val="0"/>
+          <w:numId w:val="0"/>
+        </w:numPr>
+        <w:ind w:leftChars="0"/>
+        <w:jc w:val="both"/>
+        <w:rPr>
+          <w:rFonts w:hint="eastAsia"/>
+          <w:lang w:val="en-US" w:eastAsia="zh-CN"/>
+        </w:rPr>
+      </w:pPr>
+      <w:r>
+        <w:rPr>
+          <w:rFonts w:hint="eastAsia"/>
+          <w:lang w:val="en-US" w:eastAsia="zh-CN"/>
+        </w:rPr>
+        <w:t>Index 1=&gt; 2</w:t>
+      </w:r>
+    </w:p>
+    <w:p>
+      <w:pPr>
+        <w:widowControl w:val="0"/>
+        <w:numPr>
+          <w:ilvl w:val="0"/>
+          <w:numId w:val="0"/>
+        </w:numPr>
+        <w:ind w:leftChars="0"/>
+        <w:jc w:val="both"/>
+        <w:rPr>
+          <w:rFonts w:hint="eastAsia"/>
+          <w:lang w:val="en-US" w:eastAsia="zh-CN"/>
+        </w:rPr>
+      </w:pPr>
+      <w:r>
+        <w:rPr>
+          <w:rFonts w:hint="eastAsia"/>
+          <w:lang w:val="en-US" w:eastAsia="zh-CN"/>
+        </w:rPr>
+        <w:t>Index 7 =&gt; 8</w:t>
+      </w:r>
+    </w:p>
+    <w:p>
+      <w:pPr>
+        <w:widowControl w:val="0"/>
+        <w:numPr>
+          <w:ilvl w:val="0"/>
+          <w:numId w:val="0"/>
+        </w:numPr>
+        <w:ind w:leftChars="0"/>
+        <w:jc w:val="both"/>
+        <w:rPr>
+          <w:rFonts w:hint="eastAsia"/>
+          <w:lang w:val="en-US" w:eastAsia="zh-CN"/>
+        </w:rPr>
+      </w:pPr>
+      <w:r>
+        <w:rPr>
+          <w:rFonts w:hint="eastAsia"/>
+          <w:lang w:val="en-US" w:eastAsia="zh-CN"/>
+        </w:rPr>
+        <w:t>a[0] =&gt; 1</w:t>
+      </w:r>
+    </w:p>
+    <w:p>
+      <w:pPr>
+        <w:widowControl w:val="0"/>
+        <w:numPr>
+          <w:ilvl w:val="0"/>
+          <w:numId w:val="0"/>
+        </w:numPr>
+        <w:ind w:leftChars="0"/>
+        <w:jc w:val="both"/>
+        <w:rPr>
+          <w:rFonts w:hint="eastAsia"/>
+          <w:lang w:val="en-US" w:eastAsia="zh-CN"/>
+        </w:rPr>
+      </w:pPr>
+    </w:p>
+    <w:p>
+      <w:pPr>
+        <w:widowControl w:val="0"/>
+        <w:numPr>
+          <w:ilvl w:val="0"/>
+          <w:numId w:val="0"/>
+        </w:numPr>
+        <w:ind w:leftChars="0"/>
+        <w:jc w:val="both"/>
+        <w:rPr>
+          <w:rFonts w:hint="eastAsia"/>
+          <w:lang w:val="en-US" w:eastAsia="zh-CN"/>
+        </w:rPr>
+      </w:pPr>
+    </w:p>
+    <w:p>
+      <w:pPr>
+        <w:pStyle w:val="5"/>
+        <w:keepNext w:val="0"/>
+        <w:keepLines w:val="0"/>
+        <w:widowControl/>
+        <w:suppressLineNumbers w:val="0"/>
+        <w:shd w:val="clear" w:fill="2B2B2B"/>
+        <w:rPr>
+          <w:rFonts w:ascii="monospace" w:hAnsi="monospace" w:eastAsia="monospace" w:cs="monospace"/>
+          <w:color w:val="A9B7C6"/>
+          <w:sz w:val="19"/>
+          <w:szCs w:val="19"/>
+        </w:rPr>
+      </w:pPr>
+      <w:r>
+        <w:rPr>
+          <w:rFonts w:hint="default" w:ascii="monospace" w:hAnsi="monospace" w:eastAsia="monospace" w:cs="monospace"/>
+          <w:color w:val="A9B7C6"/>
+          <w:sz w:val="19"/>
+          <w:szCs w:val="19"/>
+          <w:shd w:val="clear" w:fill="2B2B2B"/>
+        </w:rPr>
+        <w:t>a = [</w:t>
+      </w:r>
+      <w:r>
+        <w:rPr>
+          <w:rFonts w:hint="default" w:ascii="monospace" w:hAnsi="monospace" w:eastAsia="monospace" w:cs="monospace"/>
+          <w:color w:val="6897BB"/>
+          <w:sz w:val="19"/>
+          <w:szCs w:val="19"/>
+          <w:shd w:val="clear" w:fill="2B2B2B"/>
+        </w:rPr>
+        <w:t>1</w:t>
+      </w:r>
+      <w:r>
+        <w:rPr>
+          <w:rFonts w:hint="default" w:ascii="monospace" w:hAnsi="monospace" w:eastAsia="monospace" w:cs="monospace"/>
+          <w:color w:val="CC7832"/>
+          <w:sz w:val="19"/>
+          <w:szCs w:val="19"/>
+          <w:shd w:val="clear" w:fill="2B2B2B"/>
+        </w:rPr>
+        <w:t>,</w:t>
+      </w:r>
+      <w:r>
+        <w:rPr>
+          <w:rFonts w:hint="default" w:ascii="monospace" w:hAnsi="monospace" w:eastAsia="monospace" w:cs="monospace"/>
+          <w:color w:val="6897BB"/>
+          <w:sz w:val="19"/>
+          <w:szCs w:val="19"/>
+          <w:shd w:val="clear" w:fill="2B2B2B"/>
+        </w:rPr>
+        <w:t>2</w:t>
+      </w:r>
+      <w:r>
+        <w:rPr>
+          <w:rFonts w:hint="default" w:ascii="monospace" w:hAnsi="monospace" w:eastAsia="monospace" w:cs="monospace"/>
+          <w:color w:val="CC7832"/>
+          <w:sz w:val="19"/>
+          <w:szCs w:val="19"/>
+          <w:shd w:val="clear" w:fill="2B2B2B"/>
+        </w:rPr>
+        <w:t>,</w:t>
+      </w:r>
+      <w:r>
+        <w:rPr>
+          <w:rFonts w:hint="default" w:ascii="monospace" w:hAnsi="monospace" w:eastAsia="monospace" w:cs="monospace"/>
+          <w:color w:val="6897BB"/>
+          <w:sz w:val="19"/>
+          <w:szCs w:val="19"/>
+          <w:shd w:val="clear" w:fill="2B2B2B"/>
+        </w:rPr>
+        <w:t>3</w:t>
+      </w:r>
+      <w:r>
+        <w:rPr>
+          <w:rFonts w:hint="default" w:ascii="monospace" w:hAnsi="monospace" w:eastAsia="monospace" w:cs="monospace"/>
+          <w:color w:val="CC7832"/>
+          <w:sz w:val="19"/>
+          <w:szCs w:val="19"/>
+          <w:shd w:val="clear" w:fill="2B2B2B"/>
+        </w:rPr>
+        <w:t>,</w:t>
+      </w:r>
+      <w:r>
+        <w:rPr>
+          <w:rFonts w:hint="default" w:ascii="monospace" w:hAnsi="monospace" w:eastAsia="monospace" w:cs="monospace"/>
+          <w:color w:val="6897BB"/>
+          <w:sz w:val="19"/>
+          <w:szCs w:val="19"/>
+          <w:shd w:val="clear" w:fill="2B2B2B"/>
+        </w:rPr>
+        <w:t>4</w:t>
+      </w:r>
+      <w:r>
+        <w:rPr>
+          <w:rFonts w:hint="default" w:ascii="monospace" w:hAnsi="monospace" w:eastAsia="monospace" w:cs="monospace"/>
+          <w:color w:val="CC7832"/>
+          <w:sz w:val="19"/>
+          <w:szCs w:val="19"/>
+          <w:shd w:val="clear" w:fill="2B2B2B"/>
+        </w:rPr>
+        <w:t>,</w:t>
+      </w:r>
+      <w:r>
+        <w:rPr>
+          <w:rFonts w:hint="default" w:ascii="monospace" w:hAnsi="monospace" w:eastAsia="monospace" w:cs="monospace"/>
+          <w:color w:val="6897BB"/>
+          <w:sz w:val="19"/>
+          <w:szCs w:val="19"/>
+          <w:shd w:val="clear" w:fill="2B2B2B"/>
+        </w:rPr>
+        <w:t>5</w:t>
+      </w:r>
+      <w:r>
+        <w:rPr>
+          <w:rFonts w:hint="default" w:ascii="monospace" w:hAnsi="monospace" w:eastAsia="monospace" w:cs="monospace"/>
+          <w:color w:val="CC7832"/>
+          <w:sz w:val="19"/>
+          <w:szCs w:val="19"/>
+          <w:shd w:val="clear" w:fill="2B2B2B"/>
+        </w:rPr>
+        <w:t>,</w:t>
+      </w:r>
+      <w:r>
+        <w:rPr>
+          <w:rFonts w:hint="default" w:ascii="monospace" w:hAnsi="monospace" w:eastAsia="monospace" w:cs="monospace"/>
+          <w:color w:val="6897BB"/>
+          <w:sz w:val="19"/>
+          <w:szCs w:val="19"/>
+          <w:shd w:val="clear" w:fill="2B2B2B"/>
+        </w:rPr>
+        <w:t>6</w:t>
+      </w:r>
+      <w:r>
+        <w:rPr>
+          <w:rFonts w:hint="default" w:ascii="monospace" w:hAnsi="monospace" w:eastAsia="monospace" w:cs="monospace"/>
+          <w:color w:val="CC7832"/>
+          <w:sz w:val="19"/>
+          <w:szCs w:val="19"/>
+          <w:shd w:val="clear" w:fill="2B2B2B"/>
+        </w:rPr>
+        <w:t>,</w:t>
+      </w:r>
+      <w:r>
+        <w:rPr>
+          <w:rFonts w:hint="default" w:ascii="monospace" w:hAnsi="monospace" w:eastAsia="monospace" w:cs="monospace"/>
+          <w:color w:val="6897BB"/>
+          <w:sz w:val="19"/>
+          <w:szCs w:val="19"/>
+          <w:shd w:val="clear" w:fill="2B2B2B"/>
+        </w:rPr>
+        <w:t>7</w:t>
+      </w:r>
+      <w:r>
+        <w:rPr>
+          <w:rFonts w:hint="default" w:ascii="monospace" w:hAnsi="monospace" w:eastAsia="monospace" w:cs="monospace"/>
+          <w:color w:val="CC7832"/>
+          <w:sz w:val="19"/>
+          <w:szCs w:val="19"/>
+          <w:shd w:val="clear" w:fill="2B2B2B"/>
+        </w:rPr>
+        <w:t>,</w:t>
+      </w:r>
+      <w:r>
+        <w:rPr>
+          <w:rFonts w:hint="default" w:ascii="monospace" w:hAnsi="monospace" w:eastAsia="monospace" w:cs="monospace"/>
+          <w:color w:val="6897BB"/>
+          <w:sz w:val="19"/>
+          <w:szCs w:val="19"/>
+          <w:shd w:val="clear" w:fill="2B2B2B"/>
+        </w:rPr>
+        <w:t>8</w:t>
+      </w:r>
+      <w:r>
+        <w:rPr>
+          <w:rFonts w:hint="default" w:ascii="monospace" w:hAnsi="monospace" w:eastAsia="monospace" w:cs="monospace"/>
+          <w:color w:val="A9B7C6"/>
+          <w:sz w:val="19"/>
+          <w:szCs w:val="19"/>
+          <w:shd w:val="clear" w:fill="2B2B2B"/>
+        </w:rPr>
+        <w:t>]</w:t>
+      </w:r>
+      <w:r>
+        <w:rPr>
+          <w:rFonts w:hint="default" w:ascii="monospace" w:hAnsi="monospace" w:eastAsia="monospace" w:cs="monospace"/>
+          <w:color w:val="A9B7C6"/>
+          <w:sz w:val="19"/>
+          <w:szCs w:val="19"/>
+          <w:shd w:val="clear" w:fill="2B2B2B"/>
+        </w:rPr>
+        <w:br w:type="textWrapping"/>
+      </w:r>
+      <w:r>
+        <w:rPr>
+          <w:rFonts w:hint="default" w:ascii="monospace" w:hAnsi="monospace" w:eastAsia="monospace" w:cs="monospace"/>
+          <w:color w:val="A9B7C6"/>
+          <w:sz w:val="19"/>
+          <w:szCs w:val="19"/>
+          <w:shd w:val="clear" w:fill="2B2B2B"/>
+        </w:rPr>
+        <w:t>b = a</w:t>
+      </w:r>
+    </w:p>
+    <w:p>
+      <w:pPr>
+        <w:widowControl w:val="0"/>
+        <w:numPr>
+          <w:ilvl w:val="0"/>
+          <w:numId w:val="0"/>
+        </w:numPr>
+        <w:ind w:leftChars="0"/>
+        <w:jc w:val="both"/>
+        <w:rPr>
+          <w:rFonts w:hint="default"/>
+          <w:lang w:val="en-US" w:eastAsia="zh-CN"/>
+        </w:rPr>
+      </w:pPr>
+    </w:p>
+    <w:p>
+      <w:pPr>
+        <w:widowControl w:val="0"/>
+        <w:numPr>
+          <w:ilvl w:val="0"/>
+          <w:numId w:val="0"/>
+        </w:numPr>
+        <w:ind w:leftChars="0"/>
+        <w:jc w:val="both"/>
+        <w:rPr>
+          <w:rFonts w:hint="eastAsia"/>
+          <w:lang w:val="en-US" w:eastAsia="zh-CN"/>
+        </w:rPr>
+      </w:pPr>
+      <w:r>
+        <w:rPr>
+          <w:rFonts w:hint="eastAsia"/>
+          <w:lang w:val="en-US" w:eastAsia="zh-CN"/>
+        </w:rPr>
+        <w:t xml:space="preserve">A is the address of the list. b = a means b and a share the same address of the list above. Both of them point to the first address of the list. </w:t>
+      </w:r>
+    </w:p>
+    <w:p>
+      <w:pPr>
+        <w:widowControl w:val="0"/>
+        <w:numPr>
+          <w:ilvl w:val="0"/>
+          <w:numId w:val="0"/>
+        </w:numPr>
+        <w:ind w:leftChars="0"/>
+        <w:jc w:val="both"/>
+        <w:rPr>
+          <w:rFonts w:hint="eastAsia"/>
+          <w:lang w:val="en-US" w:eastAsia="zh-CN"/>
+        </w:rPr>
+      </w:pPr>
+    </w:p>
+    <w:p>
+      <w:pPr>
+        <w:widowControl w:val="0"/>
+        <w:numPr>
+          <w:ilvl w:val="0"/>
+          <w:numId w:val="0"/>
+        </w:numPr>
+        <w:ind w:leftChars="0"/>
+        <w:jc w:val="both"/>
+        <w:rPr>
+          <w:rFonts w:hint="eastAsia"/>
+          <w:lang w:val="en-US" w:eastAsia="zh-CN"/>
+        </w:rPr>
+      </w:pPr>
+      <w:r>
+        <w:rPr>
+          <w:rFonts w:hint="eastAsia"/>
+          <w:lang w:val="en-US" w:eastAsia="zh-CN"/>
+        </w:rPr>
+        <w:t xml:space="preserve">Del a: just delete the address. </w:t>
+      </w:r>
+    </w:p>
+    <w:p>
+      <w:pPr>
+        <w:widowControl w:val="0"/>
+        <w:numPr>
+          <w:ilvl w:val="0"/>
+          <w:numId w:val="0"/>
+        </w:numPr>
+        <w:ind w:leftChars="0"/>
+        <w:jc w:val="both"/>
+        <w:rPr>
+          <w:rFonts w:hint="eastAsia"/>
+          <w:lang w:val="en-US" w:eastAsia="zh-CN"/>
+        </w:rPr>
+      </w:pPr>
+    </w:p>
+    <w:p>
+      <w:pPr>
+        <w:widowControl w:val="0"/>
+        <w:numPr>
+          <w:ilvl w:val="0"/>
+          <w:numId w:val="0"/>
+        </w:numPr>
+        <w:ind w:leftChars="0"/>
+        <w:jc w:val="both"/>
+        <w:rPr>
+          <w:rFonts w:hint="eastAsia"/>
+          <w:lang w:val="en-US" w:eastAsia="zh-CN"/>
+        </w:rPr>
+      </w:pPr>
+    </w:p>
+    <w:p>
+      <w:pPr>
+        <w:widowControl w:val="0"/>
+        <w:numPr>
+          <w:ilvl w:val="0"/>
+          <w:numId w:val="0"/>
+        </w:numPr>
+        <w:ind w:leftChars="0"/>
+        <w:jc w:val="both"/>
+        <w:rPr>
+          <w:rFonts w:hint="eastAsia"/>
+          <w:lang w:val="en-US" w:eastAsia="zh-CN"/>
+        </w:rPr>
+      </w:pPr>
+      <w:r>
+        <w:rPr>
+          <w:rFonts w:hint="eastAsia"/>
+          <w:lang w:val="en-US" w:eastAsia="zh-CN"/>
+        </w:rPr>
+        <w:t xml:space="preserve">!= not equal </w:t>
+      </w:r>
+    </w:p>
+    <w:p>
+      <w:pPr>
+        <w:widowControl w:val="0"/>
+        <w:numPr>
+          <w:ilvl w:val="0"/>
+          <w:numId w:val="0"/>
+        </w:numPr>
+        <w:ind w:leftChars="0"/>
+        <w:jc w:val="both"/>
+        <w:rPr>
+          <w:rFonts w:hint="eastAsia"/>
+          <w:lang w:val="en-US" w:eastAsia="zh-CN"/>
+        </w:rPr>
+      </w:pPr>
+    </w:p>
+    <w:p>
+      <w:pPr>
+        <w:widowControl w:val="0"/>
+        <w:numPr>
+          <w:ilvl w:val="0"/>
+          <w:numId w:val="0"/>
+        </w:numPr>
+        <w:ind w:leftChars="0"/>
+        <w:jc w:val="both"/>
+        <w:rPr>
+          <w:rFonts w:hint="eastAsia"/>
+          <w:lang w:val="en-US" w:eastAsia="zh-CN"/>
+        </w:rPr>
+      </w:pPr>
+    </w:p>
+    <w:p>
+      <w:pPr>
+        <w:pStyle w:val="2"/>
+        <w:bidi w:val="0"/>
+        <w:rPr>
+          <w:rFonts w:hint="eastAsia"/>
+          <w:lang w:val="en-US" w:eastAsia="zh-CN"/>
+        </w:rPr>
+      </w:pPr>
+      <w:r>
+        <w:rPr>
+          <w:rFonts w:hint="eastAsia"/>
+          <w:lang w:val="en-US" w:eastAsia="zh-CN"/>
+        </w:rPr>
+        <w:t>String:</w:t>
+      </w:r>
+    </w:p>
+    <w:p>
+      <w:pPr>
+        <w:rPr>
+          <w:rFonts w:hint="eastAsia"/>
+          <w:lang w:val="en-US" w:eastAsia="zh-CN"/>
+        </w:rPr>
+      </w:pPr>
+      <w:r>
+        <w:rPr>
+          <w:rFonts w:hint="default"/>
+          <w:lang w:val="en-US" w:eastAsia="zh-CN"/>
+        </w:rPr>
+        <w:t>“</w:t>
+      </w:r>
+      <w:r>
+        <w:rPr>
+          <w:rFonts w:hint="eastAsia"/>
+          <w:lang w:val="en-US" w:eastAsia="zh-CN"/>
+        </w:rPr>
+        <w:t>XXX</w:t>
+      </w:r>
+      <w:r>
+        <w:rPr>
+          <w:rFonts w:hint="default"/>
+          <w:lang w:val="en-US" w:eastAsia="zh-CN"/>
+        </w:rPr>
+        <w:t>”</w:t>
+      </w:r>
+      <w:r>
+        <w:rPr>
+          <w:rFonts w:hint="eastAsia"/>
+          <w:lang w:val="en-US" w:eastAsia="zh-CN"/>
+        </w:rPr>
+        <w:t>.split():</w:t>
+      </w:r>
+    </w:p>
+    <w:p>
+      <w:pPr>
+        <w:rPr>
+          <w:rFonts w:hint="eastAsia"/>
+          <w:lang w:val="en-US" w:eastAsia="zh-CN"/>
+        </w:rPr>
+      </w:pPr>
+      <w:r>
+        <w:rPr>
+          <w:rFonts w:hint="eastAsia"/>
+          <w:lang w:val="en-US" w:eastAsia="zh-CN"/>
+        </w:rPr>
+        <w:t>Return a copy of the string with trailing whitespace removed.</w:t>
+      </w:r>
+    </w:p>
+    <w:p>
+      <w:pPr>
+        <w:rPr>
+          <w:rFonts w:hint="eastAsia"/>
+          <w:lang w:val="en-US" w:eastAsia="zh-CN"/>
+        </w:rPr>
+      </w:pPr>
+    </w:p>
+    <w:p>
+      <w:pPr>
+        <w:rPr>
+          <w:rFonts w:hint="eastAsia"/>
+          <w:lang w:val="en-US" w:eastAsia="zh-CN"/>
+        </w:rPr>
+      </w:pPr>
+      <w:r>
+        <w:rPr>
+          <w:rFonts w:hint="default"/>
+          <w:lang w:val="en-US" w:eastAsia="zh-CN"/>
+        </w:rPr>
+        <w:t>“</w:t>
+      </w:r>
+      <w:r>
+        <w:rPr>
+          <w:rFonts w:hint="eastAsia"/>
+          <w:lang w:val="en-US" w:eastAsia="zh-CN"/>
+        </w:rPr>
+        <w:t>XXX</w:t>
+      </w:r>
+      <w:r>
+        <w:rPr>
+          <w:rFonts w:hint="default"/>
+          <w:lang w:val="en-US" w:eastAsia="zh-CN"/>
+        </w:rPr>
+        <w:t>”</w:t>
+      </w:r>
+      <w:r>
+        <w:rPr>
+          <w:rFonts w:hint="eastAsia"/>
+          <w:lang w:val="en-US" w:eastAsia="zh-CN"/>
+        </w:rPr>
+        <w:t>.startwith(</w:t>
+      </w:r>
+      <w:r>
+        <w:rPr>
+          <w:rFonts w:hint="default"/>
+          <w:lang w:val="en-US" w:eastAsia="zh-CN"/>
+        </w:rPr>
+        <w:t>“</w:t>
+      </w:r>
+      <w:r>
+        <w:rPr>
+          <w:rFonts w:hint="eastAsia"/>
+          <w:lang w:val="en-US" w:eastAsia="zh-CN"/>
+        </w:rPr>
+        <w:t>xxx</w:t>
+      </w:r>
+      <w:r>
+        <w:rPr>
+          <w:rFonts w:hint="default"/>
+          <w:lang w:val="en-US" w:eastAsia="zh-CN"/>
+        </w:rPr>
+        <w:t>”</w:t>
+      </w:r>
+      <w:r>
+        <w:rPr>
+          <w:rFonts w:hint="eastAsia"/>
+          <w:lang w:val="en-US" w:eastAsia="zh-CN"/>
+        </w:rPr>
+        <w:t>)</w:t>
+      </w:r>
+    </w:p>
+    <w:p>
+      <w:pPr>
+        <w:rPr>
+          <w:rFonts w:hint="eastAsia"/>
+          <w:lang w:val="en-US" w:eastAsia="zh-CN"/>
+        </w:rPr>
+      </w:pPr>
+    </w:p>
+    <w:p>
+      <w:pPr>
+        <w:rPr>
+          <w:rFonts w:hint="eastAsia"/>
+          <w:lang w:val="en-US" w:eastAsia="zh-CN"/>
+        </w:rPr>
+      </w:pPr>
+      <w:r>
+        <w:rPr>
+          <w:rFonts w:hint="default"/>
+          <w:lang w:val="en-US" w:eastAsia="zh-CN"/>
+        </w:rPr>
+        <w:t>“</w:t>
+      </w:r>
+      <w:r>
+        <w:rPr>
+          <w:rFonts w:hint="eastAsia"/>
+          <w:lang w:val="en-US" w:eastAsia="zh-CN"/>
+        </w:rPr>
+        <w:t>XXX</w:t>
+      </w:r>
+      <w:r>
+        <w:rPr>
+          <w:rFonts w:hint="default"/>
+          <w:lang w:val="en-US" w:eastAsia="zh-CN"/>
+        </w:rPr>
+        <w:t>”</w:t>
+      </w:r>
+      <w:r>
+        <w:rPr>
+          <w:rFonts w:hint="eastAsia"/>
+          <w:lang w:val="en-US" w:eastAsia="zh-CN"/>
+        </w:rPr>
+        <w:t>.endswith(...)</w:t>
+      </w:r>
+    </w:p>
+    <w:p>
+      <w:pPr>
+        <w:ind w:firstLine="420" w:firstLineChars="0"/>
+        <w:rPr>
+          <w:rFonts w:hint="eastAsia"/>
+          <w:lang w:val="en-US" w:eastAsia="zh-CN"/>
+        </w:rPr>
+      </w:pPr>
+      <w:r>
+        <w:rPr>
+          <w:rFonts w:hint="default"/>
+          <w:lang w:val="en-US" w:eastAsia="zh-CN"/>
+        </w:rPr>
+        <w:t>“</w:t>
+      </w:r>
+      <w:r>
+        <w:rPr>
+          <w:rFonts w:hint="eastAsia"/>
+          <w:lang w:val="en-US" w:eastAsia="zh-CN"/>
+        </w:rPr>
+        <w:t>XXX</w:t>
+      </w:r>
+      <w:r>
+        <w:rPr>
+          <w:rFonts w:hint="default"/>
+          <w:lang w:val="en-US" w:eastAsia="zh-CN"/>
+        </w:rPr>
+        <w:t>”</w:t>
+      </w:r>
+      <w:r>
+        <w:rPr>
+          <w:rFonts w:hint="eastAsia"/>
+          <w:lang w:val="en-US" w:eastAsia="zh-CN"/>
+        </w:rPr>
+        <w:t>.endswith(</w:t>
+      </w:r>
+      <w:r>
+        <w:rPr>
+          <w:rFonts w:hint="default"/>
+          <w:lang w:val="en-US" w:eastAsia="zh-CN"/>
+        </w:rPr>
+        <w:t>“</w:t>
+      </w:r>
+      <w:r>
+        <w:rPr>
+          <w:rFonts w:hint="eastAsia"/>
+          <w:lang w:val="en-US" w:eastAsia="zh-CN"/>
+        </w:rPr>
+        <w:t>XX</w:t>
+      </w:r>
+      <w:r>
+        <w:rPr>
+          <w:rFonts w:hint="default"/>
+          <w:lang w:val="en-US" w:eastAsia="zh-CN"/>
+        </w:rPr>
+        <w:t>”</w:t>
+      </w:r>
+      <w:r>
+        <w:rPr>
+          <w:rFonts w:hint="eastAsia"/>
+          <w:lang w:val="en-US" w:eastAsia="zh-CN"/>
+        </w:rPr>
+        <w:t>)</w:t>
+      </w:r>
+    </w:p>
+    <w:p>
+      <w:pPr>
+        <w:ind w:firstLine="420" w:firstLineChars="0"/>
+        <w:rPr>
+          <w:rFonts w:hint="default"/>
+          <w:lang w:val="en-US" w:eastAsia="zh-CN"/>
+        </w:rPr>
+      </w:pPr>
+      <w:r>
+        <w:rPr>
+          <w:rFonts w:hint="eastAsia"/>
+          <w:lang w:val="en-US" w:eastAsia="zh-CN"/>
+        </w:rPr>
+        <w:t xml:space="preserve">Return </w:t>
+      </w:r>
+      <w:r>
+        <w:rPr>
+          <w:rFonts w:hint="default"/>
+          <w:lang w:val="en-US" w:eastAsia="zh-CN"/>
+        </w:rPr>
+        <w:t>True if S ends with the specified suffix. False otherwise.</w:t>
+      </w:r>
+    </w:p>
+    <w:p>
+      <w:pPr>
+        <w:rPr>
+          <w:rFonts w:hint="default"/>
+          <w:lang w:val="en-US" w:eastAsia="zh-CN"/>
+        </w:rPr>
+      </w:pPr>
+      <w:r>
+        <w:rPr>
+          <w:rFonts w:hint="default"/>
+          <w:lang w:val="en-US" w:eastAsia="zh-CN"/>
+        </w:rPr>
+        <w:t>“XXX”.strip(chars):</w:t>
+      </w:r>
+    </w:p>
+    <w:p>
+      <w:pPr>
+        <w:ind w:firstLine="420" w:firstLineChars="0"/>
+        <w:rPr>
+          <w:rFonts w:hint="default"/>
+          <w:lang w:val="en-US" w:eastAsia="zh-CN"/>
+        </w:rPr>
+      </w:pPr>
+      <w:r>
+        <w:rPr>
+          <w:rFonts w:hint="default"/>
+          <w:lang w:val="en-US" w:eastAsia="zh-CN"/>
+        </w:rPr>
+        <w:t>Return a copy of the string with leading ans trailing whitespace removed.</w:t>
+      </w:r>
+    </w:p>
+    <w:p>
+      <w:pPr>
+        <w:ind w:firstLine="420" w:firstLineChars="0"/>
+        <w:rPr>
+          <w:rFonts w:hint="default"/>
+          <w:lang w:val="en-US" w:eastAsia="zh-CN"/>
+        </w:rPr>
+      </w:pPr>
+      <w:r>
+        <w:rPr>
+          <w:rFonts w:hint="default"/>
+          <w:lang w:val="en-US" w:eastAsia="zh-CN"/>
+        </w:rPr>
+        <w:t>If chars is given and not None, remove characters in chars instead.</w:t>
+      </w:r>
+    </w:p>
+    <w:p>
+      <w:pPr>
+        <w:ind w:firstLine="420" w:firstLineChars="0"/>
+        <w:rPr>
+          <w:rFonts w:hint="default"/>
+          <w:lang w:val="en-US" w:eastAsia="zh-CN"/>
+        </w:rPr>
+      </w:pPr>
+    </w:p>
+    <w:p>
+      <w:pPr>
+        <w:pStyle w:val="2"/>
+        <w:bidi w:val="0"/>
+        <w:rPr>
+          <w:rFonts w:hint="default"/>
+          <w:lang w:val="en-US" w:eastAsia="zh-CN"/>
+        </w:rPr>
+      </w:pPr>
+      <w:r>
+        <w:rPr>
+          <w:rFonts w:hint="default"/>
+          <w:lang w:val="en-US" w:eastAsia="zh-CN"/>
+        </w:rPr>
+        <w:t>File operation:</w:t>
+      </w:r>
+    </w:p>
+    <w:p>
+      <w:pPr>
+        <w:numPr>
+          <w:ilvl w:val="0"/>
+          <w:numId w:val="5"/>
+        </w:numPr>
+        <w:rPr>
+          <w:rFonts w:hint="default"/>
+          <w:lang w:val="en-US" w:eastAsia="zh-CN"/>
+        </w:rPr>
+      </w:pPr>
+      <w:r>
+        <w:rPr>
+          <w:rFonts w:hint="default"/>
+          <w:lang w:val="en-US" w:eastAsia="zh-CN"/>
+        </w:rPr>
+        <w:t>How to open file?</w:t>
+      </w:r>
+    </w:p>
+    <w:p>
+      <w:pPr>
+        <w:numPr>
+          <w:numId w:val="0"/>
+        </w:numPr>
+        <w:rPr>
+          <w:rFonts w:hint="default"/>
+          <w:lang w:val="en-US" w:eastAsia="zh-CN"/>
+        </w:rPr>
+      </w:pPr>
+      <w:r>
+        <w:rPr>
+          <w:rFonts w:hint="default"/>
+          <w:lang w:val="en-US" w:eastAsia="zh-CN"/>
+        </w:rPr>
+        <w:t>Fd= open(“XXX.txt”,’w’)</w:t>
+      </w:r>
+    </w:p>
+    <w:p>
+      <w:pPr>
+        <w:numPr>
+          <w:ilvl w:val="0"/>
+          <w:numId w:val="5"/>
+        </w:numPr>
+        <w:ind w:left="0" w:leftChars="0" w:firstLine="0" w:firstLineChars="0"/>
+        <w:rPr>
+          <w:rFonts w:hint="default"/>
+          <w:lang w:val="en-US" w:eastAsia="zh-CN"/>
+        </w:rPr>
+      </w:pPr>
+      <w:r>
+        <w:rPr>
+          <w:rFonts w:hint="default"/>
+          <w:lang w:val="en-US" w:eastAsia="zh-CN"/>
+        </w:rPr>
+        <w:t>How to close file?</w:t>
+      </w:r>
+    </w:p>
+    <w:p>
+      <w:pPr>
+        <w:numPr>
+          <w:numId w:val="0"/>
+        </w:numPr>
+        <w:ind w:firstLine="315" w:firstLineChars="150"/>
+        <w:rPr>
+          <w:rFonts w:hint="default"/>
+          <w:lang w:val="en-US" w:eastAsia="zh-CN"/>
+        </w:rPr>
+      </w:pPr>
+      <w:r>
+        <w:rPr>
+          <w:rFonts w:hint="default"/>
+          <w:lang w:val="en-US" w:eastAsia="zh-CN"/>
+        </w:rPr>
+        <w:t>Fd.close()</w:t>
+      </w:r>
+    </w:p>
+    <w:p>
+      <w:pPr>
+        <w:numPr>
+          <w:ilvl w:val="0"/>
+          <w:numId w:val="5"/>
+        </w:numPr>
+        <w:ind w:left="0" w:leftChars="0" w:firstLine="0" w:firstLineChars="0"/>
+        <w:rPr>
+          <w:rFonts w:hint="default"/>
+          <w:lang w:val="en-US" w:eastAsia="zh-CN"/>
+        </w:rPr>
+      </w:pPr>
+      <w:r>
+        <w:rPr>
+          <w:rFonts w:hint="default"/>
+          <w:lang w:val="en-US" w:eastAsia="zh-CN"/>
+        </w:rPr>
+        <w:t>How to read file?</w:t>
+      </w:r>
+    </w:p>
+    <w:p>
+      <w:pPr>
+        <w:numPr>
+          <w:ilvl w:val="0"/>
+          <w:numId w:val="6"/>
+        </w:numPr>
+        <w:ind w:left="210" w:leftChars="0" w:firstLine="0" w:firstLineChars="0"/>
+        <w:rPr>
+          <w:rFonts w:hint="default"/>
+          <w:lang w:val="en-US" w:eastAsia="zh-CN"/>
+        </w:rPr>
+      </w:pPr>
+      <w:r>
+        <w:rPr>
+          <w:rFonts w:hint="default"/>
+          <w:lang w:val="en-US" w:eastAsia="zh-CN"/>
+        </w:rPr>
+        <w:t>read(), f.readlines()</w:t>
+      </w:r>
+    </w:p>
+    <w:p>
+      <w:pPr>
+        <w:numPr>
+          <w:ilvl w:val="0"/>
+          <w:numId w:val="5"/>
+        </w:numPr>
+        <w:ind w:left="0" w:leftChars="0" w:firstLine="0" w:firstLineChars="0"/>
+        <w:rPr>
+          <w:rFonts w:hint="default"/>
+          <w:lang w:val="en-US" w:eastAsia="zh-CN"/>
+        </w:rPr>
+      </w:pPr>
+      <w:r>
+        <w:rPr>
+          <w:rFonts w:hint="default"/>
+          <w:lang w:val="en-US" w:eastAsia="zh-CN"/>
+        </w:rPr>
+        <w:t>How to write?</w:t>
+      </w:r>
+    </w:p>
+    <w:p>
+      <w:pPr>
+        <w:numPr>
+          <w:ilvl w:val="0"/>
+          <w:numId w:val="6"/>
+        </w:numPr>
+        <w:ind w:left="210" w:leftChars="0" w:firstLine="0" w:firstLineChars="0"/>
+        <w:rPr>
+          <w:rFonts w:hint="default"/>
+          <w:lang w:val="en-US" w:eastAsia="zh-CN"/>
+        </w:rPr>
+      </w:pPr>
+      <w:r>
+        <w:rPr>
+          <w:rFonts w:hint="default"/>
+          <w:lang w:val="en-US" w:eastAsia="zh-CN"/>
+        </w:rPr>
+        <w:t>write(“XXX”)  F.writelines(list)</w:t>
+      </w:r>
+    </w:p>
+    <w:p>
+      <w:pPr>
+        <w:widowControl w:val="0"/>
+        <w:numPr>
+          <w:numId w:val="0"/>
+        </w:numPr>
         <w:jc w:val="both"/>
         <w:rPr>
           <w:rFonts w:hint="default"/>
@@ -1617,6 +2638,80 @@
       </w:pPr>
       <w:bookmarkStart w:id="0" w:name="_GoBack"/>
       <w:bookmarkEnd w:id="0"/>
+    </w:p>
+    <w:p>
+      <w:pPr>
+        <w:numPr>
+          <w:numId w:val="0"/>
+        </w:numPr>
+        <w:rPr>
+          <w:rFonts w:hint="default"/>
+          <w:lang w:val="en-US" w:eastAsia="zh-CN"/>
+        </w:rPr>
+      </w:pPr>
+    </w:p>
+    <w:p>
+      <w:pPr>
+        <w:rPr>
+          <w:rFonts w:hint="default"/>
+          <w:lang w:val="en-US" w:eastAsia="zh-CN"/>
+        </w:rPr>
+      </w:pPr>
+    </w:p>
+    <w:p>
+      <w:pPr>
+        <w:rPr>
+          <w:rFonts w:hint="eastAsia"/>
+          <w:lang w:val="en-US" w:eastAsia="zh-CN"/>
+        </w:rPr>
+      </w:pPr>
+    </w:p>
+    <w:p>
+      <w:pPr>
+        <w:rPr>
+          <w:rFonts w:hint="eastAsia"/>
+          <w:lang w:val="en-US" w:eastAsia="zh-CN"/>
+        </w:rPr>
+      </w:pPr>
+    </w:p>
+    <w:p>
+      <w:pPr>
+        <w:rPr>
+          <w:rFonts w:hint="eastAsia"/>
+          <w:lang w:val="en-US" w:eastAsia="zh-CN"/>
+        </w:rPr>
+      </w:pPr>
+    </w:p>
+    <w:p>
+      <w:pPr>
+        <w:rPr>
+          <w:rFonts w:hint="eastAsia"/>
+          <w:lang w:val="en-US" w:eastAsia="zh-CN"/>
+        </w:rPr>
+      </w:pPr>
+    </w:p>
+    <w:p>
+      <w:pPr>
+        <w:rPr>
+          <w:rFonts w:hint="default"/>
+          <w:lang w:val="en-US" w:eastAsia="zh-CN"/>
+        </w:rPr>
+      </w:pPr>
+    </w:p>
+    <w:p>
+      <w:pPr>
+        <w:widowControl w:val="0"/>
+        <w:numPr>
+          <w:ilvl w:val="0"/>
+          <w:numId w:val="0"/>
+        </w:numPr>
+        <w:ind w:leftChars="0"/>
+        <w:jc w:val="both"/>
+        <w:rPr>
+          <w:rFonts w:hint="default"/>
+          <w:lang w:val="en-US" w:eastAsia="zh-CN"/>
+        </w:rPr>
+      </w:pPr>
     </w:p>
     <w:p>
       <w:pPr>
@@ -1732,6 +2827,23 @@
 <file path=word/numbering.xml><?xml version="1.0" encoding="utf-8"?>
 <w:numbering xmlns:wpc="http://schemas.microsoft.com/office/word/2010/wordprocessingCanvas" xmlns:mc="http://schemas.openxmlformats.org/markup-compatibility/2006" xmlns:o="urn:schemas-microsoft-com:office:office" xmlns:r="http://schemas.openxmlformats.org/officeDocument/2006/relationships" xmlns:m="http://schemas.openxmlformats.org/officeDocument/2006/math" xmlns:v="urn:schemas-microsoft-com:vml" xmlns:wp14="http://schemas.microsoft.com/office/word/2010/wordprocessingDrawing" xmlns:wp="http://schemas.openxmlformats.org/drawingml/2006/wordprocessingDrawing" xmlns:w10="urn:schemas-microsoft-com:office:word" xmlns:w="http://schemas.openxmlformats.org/wordprocessingml/2006/main" xmlns:w14="http://schemas.microsoft.com/office/word/2010/wordml" xmlns:wpg="http://schemas.microsoft.com/office/word/2010/wordprocessingGroup" xmlns:wpi="http://schemas.microsoft.com/office/word/2010/wordprocessingInk" xmlns:wne="http://schemas.microsoft.com/office/word/2006/wordml" xmlns:wps="http://schemas.microsoft.com/office/word/2010/wordprocessingShape" xmlns:wpsCustomData="http://www.wps.cn/officeDocument/2013/wpsCustomData" mc:Ignorable="w14 wp14">
   <w:abstractNum w:abstractNumId="0">
+    <w:nsid w:val="90C82998"/>
+    <w:multiLevelType w:val="singleLevel"/>
+    <w:tmpl w:val="90C82998"/>
+    <w:lvl w:ilvl="0" w:tentative="0">
+      <w:start w:val="6"/>
+      <w:numFmt w:val="upperLetter"/>
+      <w:lvlText w:val="%1."/>
+      <w:lvlJc w:val="left"/>
+      <w:pPr>
+        <w:tabs>
+          <w:tab w:val="left" w:pos="312"/>
+        </w:tabs>
+        <w:ind w:left="210" w:leftChars="0" w:firstLine="0" w:firstLineChars="0"/>
+      </w:pPr>
+    </w:lvl>
+  </w:abstractNum>
+  <w:abstractNum w:abstractNumId="1">
     <w:nsid w:val="DAF95625"/>
     <w:multiLevelType w:val="singleLevel"/>
     <w:tmpl w:val="DAF95625"/>
@@ -1743,7 +2855,7 @@
       <w:lvlJc w:val="left"/>
     </w:lvl>
   </w:abstractNum>
-  <w:abstractNum w:abstractNumId="1">
+  <w:abstractNum w:abstractNumId="2">
     <w:nsid w:val="11772315"/>
     <w:multiLevelType w:val="multilevel"/>
     <w:tmpl w:val="11772315"/>
@@ -1832,7 +2944,7 @@
       </w:pPr>
     </w:lvl>
   </w:abstractNum>
-  <w:abstractNum w:abstractNumId="2">
+  <w:abstractNum w:abstractNumId="3">
     <w:nsid w:val="2A76C02C"/>
     <w:multiLevelType w:val="singleLevel"/>
     <w:tmpl w:val="2A76C02C"/>
@@ -1847,7 +2959,7 @@
       </w:pPr>
     </w:lvl>
   </w:abstractNum>
-  <w:abstractNum w:abstractNumId="3">
+  <w:abstractNum w:abstractNumId="4">
     <w:nsid w:val="54230DCA"/>
     <w:multiLevelType w:val="singleLevel"/>
     <w:tmpl w:val="54230DCA"/>
@@ -1859,17 +2971,35 @@
       <w:lvlJc w:val="left"/>
     </w:lvl>
   </w:abstractNum>
+  <w:abstractNum w:abstractNumId="5">
+    <w:nsid w:val="713DDA3F"/>
+    <w:multiLevelType w:val="singleLevel"/>
+    <w:tmpl w:val="713DDA3F"/>
+    <w:lvl w:ilvl="0" w:tentative="0">
+      <w:start w:val="1"/>
+      <w:numFmt w:val="decimal"/>
+      <w:suff w:val="space"/>
+      <w:lvlText w:val="%1."/>
+      <w:lvlJc w:val="left"/>
+    </w:lvl>
+  </w:abstractNum>
   <w:num w:numId="1">
+    <w:abstractNumId w:val="2"/>
+  </w:num>
+  <w:num w:numId="2">
     <w:abstractNumId w:val="1"/>
   </w:num>
-  <w:num w:numId="2">
-    <w:abstractNumId w:val="0"/>
+  <w:num w:numId="3">
+    <w:abstractNumId w:val="4"/>
   </w:num>
-  <w:num w:numId="3">
+  <w:num w:numId="4">
     <w:abstractNumId w:val="3"/>
   </w:num>
-  <w:num w:numId="4">
-    <w:abstractNumId w:val="2"/>
+  <w:num w:numId="5">
+    <w:abstractNumId w:val="5"/>
+  </w:num>
+  <w:num w:numId="6">
+    <w:abstractNumId w:val="0"/>
   </w:num>
 </w:numbering>
 </file>
@@ -1879,7 +3009,7 @@
   <w:docDefaults>
     <w:rPrDefault>
       <w:rPr>
-        <w:rFonts w:asciiTheme="minorHAnsi" w:hAnsiTheme="minorHAnsi" w:eastAsiaTheme="minorEastAsia" w:cstheme="minorBidi"/>
+        <w:rFonts w:ascii="Times New Roman" w:hAnsi="Times New Roman" w:eastAsia="SimSun" w:cs="Times New Roman"/>
       </w:rPr>
     </w:rPrDefault>
     <w:pPrDefault/>
@@ -1887,7 +3017,7 @@
   <w:latentStyles w:count="260" w:defQFormat="0" w:defUnhideWhenUsed="1" w:defSemiHidden="1" w:defUIPriority="99" w:defLockedState="0">
     <w:lsdException w:qFormat="1" w:unhideWhenUsed="0" w:uiPriority="0" w:semiHidden="0" w:name="Normal"/>
     <w:lsdException w:qFormat="1" w:unhideWhenUsed="0" w:uiPriority="9" w:semiHidden="0" w:name="heading 1"/>
-    <w:lsdException w:qFormat="1" w:uiPriority="9" w:name="heading 2"/>
+    <w:lsdException w:qFormat="1" w:uiPriority="9" w:semiHidden="0" w:name="heading 2"/>
     <w:lsdException w:qFormat="1" w:uiPriority="9" w:name="heading 3"/>
     <w:lsdException w:qFormat="1" w:uiPriority="9" w:name="heading 4"/>
     <w:lsdException w:qFormat="1" w:uiPriority="9" w:name="heading 5"/>
@@ -2151,13 +3281,33 @@
       <w:lang w:val="en-US" w:eastAsia="zh-CN" w:bidi="ar-SA"/>
     </w:rPr>
   </w:style>
-  <w:style w:type="character" w:default="1" w:styleId="2">
+  <w:style w:type="paragraph" w:styleId="2">
+    <w:name w:val="heading 2"/>
+    <w:basedOn w:val="1"/>
+    <w:next w:val="1"/>
+    <w:unhideWhenUsed/>
+    <w:qFormat/>
+    <w:uiPriority w:val="9"/>
+    <w:pPr>
+      <w:keepNext/>
+      <w:keepLines/>
+      <w:spacing w:before="260" w:after="260" w:line="416" w:lineRule="auto"/>
+      <w:outlineLvl w:val="1"/>
+    </w:pPr>
+    <w:rPr>
+      <w:b/>
+      <w:bCs/>
+      <w:sz w:val="32"/>
+      <w:szCs w:val="32"/>
+    </w:rPr>
+  </w:style>
+  <w:style w:type="character" w:default="1" w:styleId="3">
     <w:name w:val="Default Paragraph Font"/>
     <w:semiHidden/>
     <w:unhideWhenUsed/>
     <w:uiPriority w:val="1"/>
   </w:style>
-  <w:style w:type="table" w:default="1" w:styleId="3">
+  <w:style w:type="table" w:default="1" w:styleId="4">
     <w:name w:val="Normal Table"/>
     <w:semiHidden/>
     <w:unhideWhenUsed/>
@@ -2171,7 +3321,41 @@
       </w:tblCellMar>
     </w:tblPr>
   </w:style>
-  <w:style w:type="paragraph" w:styleId="4">
+  <w:style w:type="paragraph" w:styleId="5">
+    <w:name w:val="HTML Preformatted"/>
+    <w:semiHidden/>
+    <w:unhideWhenUsed/>
+    <w:uiPriority w:val="99"/>
+    <w:pPr>
+      <w:tabs>
+        <w:tab w:val="left" w:pos="916"/>
+        <w:tab w:val="left" w:pos="1832"/>
+        <w:tab w:val="left" w:pos="2748"/>
+        <w:tab w:val="left" w:pos="3664"/>
+        <w:tab w:val="left" w:pos="4580"/>
+        <w:tab w:val="left" w:pos="5496"/>
+        <w:tab w:val="left" w:pos="6412"/>
+        <w:tab w:val="left" w:pos="7328"/>
+        <w:tab w:val="left" w:pos="8244"/>
+        <w:tab w:val="left" w:pos="9160"/>
+        <w:tab w:val="left" w:pos="10076"/>
+        <w:tab w:val="left" w:pos="10992"/>
+        <w:tab w:val="left" w:pos="11908"/>
+        <w:tab w:val="left" w:pos="12824"/>
+        <w:tab w:val="left" w:pos="13740"/>
+        <w:tab w:val="left" w:pos="14656"/>
+      </w:tabs>
+      <w:jc w:val="left"/>
+    </w:pPr>
+    <w:rPr>
+      <w:rFonts w:hint="eastAsia" w:ascii="SimSun" w:hAnsi="SimSun" w:eastAsia="SimSun" w:cs="SimSun"/>
+      <w:kern w:val="0"/>
+      <w:sz w:val="24"/>
+      <w:szCs w:val="24"/>
+      <w:lang w:val="en-US" w:eastAsia="zh-CN" w:bidi="ar"/>
+    </w:rPr>
+  </w:style>
+  <w:style w:type="paragraph" w:styleId="6">
     <w:name w:val="List Paragraph"/>
     <w:basedOn w:val="1"/>
     <w:qFormat/>

</xml_diff>